<commit_message>
serving media files 6
</commit_message>
<xml_diff>
--- a/nieszkolni_app/media/A_2022-12-08_1000297---Damien_Bunny.docx
+++ b/nieszkolni_app/media/A_2022-12-08_1000297---Damien_Bunny.docx
@@ -20,7 +20,7 @@
         <w:br/>
         <w:t xml:space="preserve">            Submitten on: 2022-12-08</w:t>
         <w:br/>
-        <w:t xml:space="preserve">            Reviewed on: 2022-12-08</w:t>
+        <w:t xml:space="preserve">            Reviewed on: 2022-12-09</w:t>
         <w:br/>
         <w:t xml:space="preserve">            Reviewed by: Damien Bunny</w:t>
         <w:br/>
@@ -80,6 +80,7 @@
         <w:br/>
         <w:br/>
         <w:br/>
+        <w:br/>
       </w:r>
       <w:r>
         <w:rPr>
@@ -110,6 +111,7 @@
           <w:sz w:val="24"/>
         </w:rPr>
         <w:t>She can live her life however she wants as long as she listens to what I have to say.</w:t>
+        <w:br/>
         <w:br/>
         <w:br/>
         <w:br/>
@@ -146,6 +148,7 @@
         <w:br/>
         <w:br/>
         <w:br/>
+        <w:br/>
       </w:r>
       <w:r>
         <w:rPr>
@@ -176,6 +179,7 @@
           <w:sz w:val="24"/>
         </w:rPr>
         <w:t>Green should have smelled more tranquil, but somehow it just tasted rotten.</w:t>
+        <w:br/>
         <w:br/>
         <w:br/>
         <w:br/>
@@ -212,6 +216,7 @@
         <w:br/>
         <w:br/>
         <w:br/>
+        <w:br/>
       </w:r>
       <w:r>
         <w:rPr>
@@ -242,6 +247,7 @@
           <w:sz w:val="24"/>
         </w:rPr>
         <w:t>I was offended by the suggestion that my baby brother was a jewel thief.</w:t>
+        <w:br/>
         <w:br/>
         <w:br/>
         <w:br/>
@@ -278,6 +284,7 @@
         <w:br/>
         <w:br/>
         <w:br/>
+        <w:br/>
       </w:r>
       <w:r>
         <w:rPr>
@@ -308,6 +315,7 @@
           <w:sz w:val="24"/>
         </w:rPr>
         <w:t>Jim liked driving around town with his hazard lights on.</w:t>
+        <w:br/>
         <w:br/>
         <w:br/>
         <w:br/>
@@ -344,6 +352,7 @@
         <w:br/>
         <w:br/>
         <w:br/>
+        <w:br/>
       </w:r>
       <w:r>
         <w:rPr>
@@ -374,6 +383,7 @@
           <w:sz w:val="24"/>
         </w:rPr>
         <w:t>The crowd yells and screams for more memes.</w:t>
+        <w:br/>
         <w:br/>
         <w:br/>
         <w:br/>

</xml_diff>